<commit_message>
Finished Ponder14 and submitted self-assessment
</commit_message>
<xml_diff>
--- a/ponder_modules/Ponder14/Ponder14 Reflection.docx
+++ b/ponder_modules/Ponder14/Ponder14 Reflection.docx
@@ -3,59 +3,94 @@
 <w:document xmlns:wpc="http://schemas.microsoft.com/office/word/2010/wordprocessingCanvas" xmlns:cx="http://schemas.microsoft.com/office/drawing/2014/chartex" xmlns:cx1="http://schemas.microsoft.com/office/drawing/2015/9/8/chartex" xmlns:cx2="http://schemas.microsoft.com/office/drawing/2015/10/21/chartex" xmlns:cx3="http://schemas.microsoft.com/office/drawing/2016/5/9/chartex" xmlns:cx4="http://schemas.microsoft.com/office/drawing/2016/5/10/chartex" xmlns:cx5="http://schemas.microsoft.com/office/drawing/2016/5/11/chartex" xmlns:cx6="http://schemas.microsoft.com/office/drawing/2016/5/12/chartex" xmlns:cx7="http://schemas.microsoft.com/office/drawing/2016/5/13/chartex" xmlns:cx8="http://schemas.microsoft.com/office/drawing/2016/5/14/chartex" xmlns:mc="http://schemas.openxmlformats.org/markup-compatibility/2006" xmlns:aink="http://schemas.microsoft.com/office/drawing/2016/ink" xmlns:am3d="http://schemas.microsoft.com/office/drawing/2017/model3d" xmlns:o="urn:schemas-microsoft-com:office:office" xmlns:r="http://schemas.openxmlformats.org/officeDocument/2006/relationships" xmlns:m="http://schemas.openxmlformats.org/officeDocument/2006/math" xmlns:v="urn:schemas-microsoft-com:vml" xmlns:wp14="http://schemas.microsoft.com/office/word/2010/wordprocessingDrawing" xmlns:wp="http://schemas.openxmlformats.org/drawingml/2006/wordprocessingDrawing" xmlns:w10="urn:schemas-microsoft-com:office:word" xmlns:w="http://schemas.openxmlformats.org/wordprocessingml/2006/main" xmlns:w14="http://schemas.microsoft.com/office/word/2010/wordml" xmlns:w15="http://schemas.microsoft.com/office/word/2012/wordml" xmlns:w16cid="http://schemas.microsoft.com/office/word/2016/wordml/cid" xmlns:w16se="http://schemas.microsoft.com/office/word/2015/wordml/symex" xmlns:wpg="http://schemas.microsoft.com/office/word/2010/wordprocessingGroup" xmlns:wpi="http://schemas.microsoft.com/office/word/2010/wordprocessingInk" xmlns:wne="http://schemas.microsoft.com/office/word/2006/wordml" xmlns:wps="http://schemas.microsoft.com/office/word/2010/wordprocessingShape" mc:Ignorable="w14 w15 w16se w16cid wp14">
   <w:body>
     <w:p>
-      <w:r>
-        <w:t>After completing the assignment, please answer the questions in this text file and submit it to I-Learn.</w:t>
-      </w:r>
-    </w:p>
-    <w:p/>
-    <w:p>
-      <w:r>
-        <w:t>1. Project Title / One sentence description:</w:t>
-      </w:r>
-    </w:p>
-    <w:p>
-      <w:pPr>
-        <w:ind w:firstLine="720"/>
+      <w:pPr>
+        <w:spacing w:after="0"/>
+      </w:pPr>
+      <w:r>
+        <w:t>After completing your final project, please answer the questions in this text file and submit it to I-Learn.</w:t>
+      </w:r>
+    </w:p>
+    <w:p>
+      <w:pPr>
+        <w:spacing w:after="0"/>
+      </w:pPr>
+    </w:p>
+    <w:p>
+      <w:pPr>
+        <w:spacing w:after="0"/>
+      </w:pPr>
+      <w:r>
+        <w:t>1. Project title / one sentence description:</w:t>
+      </w:r>
+    </w:p>
+    <w:p>
+      <w:pPr>
+        <w:spacing w:after="0"/>
+        <w:ind w:left="720"/>
       </w:pPr>
       <w:r>
         <w:t>Messengery, an online messaging system in which you may add contacts and share messages with them.</w:t>
       </w:r>
     </w:p>
-    <w:p/>
-    <w:p>
-      <w:r>
-        <w:t>2. Copy and paste the URL for your web application (if applicable):</w:t>
-      </w:r>
-    </w:p>
-    <w:p>
+    <w:p>
+      <w:pPr>
+        <w:spacing w:after="0"/>
+      </w:pPr>
+    </w:p>
+    <w:p>
+      <w:pPr>
+        <w:spacing w:after="0"/>
+      </w:pPr>
+    </w:p>
+    <w:p>
+      <w:pPr>
+        <w:spacing w:after="0"/>
+      </w:pPr>
+      <w:r>
+        <w:t>2. The Heroku URL for your web application:</w:t>
+      </w:r>
+    </w:p>
+    <w:p>
+      <w:pPr>
+        <w:spacing w:after="0"/>
+      </w:pPr>
+      <w:r>
+        <w:tab/>
+      </w:r>
       <w:hyperlink r:id="rId4" w:history="1">
         <w:r>
           <w:rPr>
             <w:rStyle w:val="Hyperlink"/>
           </w:rPr>
-          <w:t>http://mahogany-bellybutton.herokuapp.com/ponder1</w:t>
-        </w:r>
-        <w:r>
-          <w:rPr>
-            <w:rStyle w:val="Hyperlink"/>
-          </w:rPr>
-          <w:t>2</w:t>
-        </w:r>
-        <w:r>
-          <w:rPr>
-            <w:rStyle w:val="Hyperlink"/>
-          </w:rPr>
-          <w:t>/</w:t>
+          <w:t>http://mahogany-bellybutton.herokuapp.com/ponder14/</w:t>
         </w:r>
       </w:hyperlink>
     </w:p>
-    <w:p/>
-    <w:p>
-      <w:r>
-        <w:t>3. Copy and paste the URL for your source code repository (e.g., GitHub):</w:t>
-      </w:r>
-    </w:p>
-    <w:p>
+    <w:p>
+      <w:pPr>
+        <w:spacing w:after="0"/>
+      </w:pPr>
+    </w:p>
+    <w:p>
+      <w:pPr>
+        <w:spacing w:after="0"/>
+      </w:pPr>
+    </w:p>
+    <w:p>
+      <w:pPr>
+        <w:spacing w:after="0"/>
+      </w:pPr>
+      <w:r>
+        <w:t>3. The GitHub URL for your source code repository:</w:t>
+      </w:r>
+    </w:p>
+    <w:p>
+      <w:pPr>
+        <w:spacing w:after="0"/>
+      </w:pPr>
+      <w:r>
+        <w:tab/>
+      </w:r>
       <w:hyperlink r:id="rId5" w:history="1">
         <w:r>
           <w:rPr>
@@ -65,45 +100,283 @@
         </w:r>
       </w:hyperlink>
     </w:p>
-    <w:p/>
-    <w:p>
-      <w:r>
-        <w:t>4. Describe the functionality that is currently working, along with any special instructions of how to use your web application:</w:t>
-      </w:r>
-    </w:p>
-    <w:p>
+    <w:p>
+      <w:pPr>
+        <w:spacing w:after="0"/>
+      </w:pPr>
+    </w:p>
+    <w:p>
+      <w:pPr>
+        <w:spacing w:after="0"/>
+      </w:pPr>
+    </w:p>
+    <w:p>
+      <w:pPr>
+        <w:spacing w:after="0"/>
+      </w:pPr>
+      <w:r>
+        <w:t>4. Please provide a brief description of what your project does and how to use the application. Make sure to include any required information like a username and password.</w:t>
+      </w:r>
+    </w:p>
+    <w:p>
+      <w:pPr>
+        <w:spacing w:after="0"/>
+        <w:ind w:left="720" w:firstLine="720"/>
+      </w:pPr>
+      <w:r>
+        <w:t>To use the application, you may either login as Admin with the password Admin or you may create a new account by clicking on the register button beneath the primary login.</w:t>
+      </w:r>
+    </w:p>
+    <w:p>
+      <w:pPr>
+        <w:spacing w:after="0"/>
+        <w:ind w:left="720" w:firstLine="720"/>
+      </w:pPr>
+      <w:r>
+        <w:t>This application allows a user to create an account, add other users as contacts and send message to them. A user may view, send or delete a message, they may add or remove contacts, update their personal account information and delete their account.</w:t>
+      </w:r>
+    </w:p>
+    <w:p>
+      <w:pPr>
+        <w:spacing w:after="0"/>
+      </w:pPr>
+    </w:p>
+    <w:p>
+      <w:pPr>
+        <w:spacing w:after="0"/>
+      </w:pPr>
+    </w:p>
+    <w:p>
+      <w:pPr>
+        <w:spacing w:after="0"/>
+      </w:pPr>
+      <w:r>
+        <w:t>5. Briefly describe any pieces of the assignment that are not yet working correctly.</w:t>
+      </w:r>
+    </w:p>
+    <w:p>
+      <w:pPr>
+        <w:spacing w:after="0"/>
+      </w:pPr>
       <w:r>
         <w:tab/>
-      </w:r>
-      <w:r>
-        <w:t xml:space="preserve">I completed both the inbox and outbox from end-to-end. A user will be able to view all messages they have received as well as any they have sent. Also, contacts have been completed and a user may view and search for other contacts to add on the site. Information about the currently logged in user is also retrieved to update the navbar to reflect this information. </w:t>
-      </w:r>
-      <w:r>
-        <w:t>A user may modify their current password, email and name as well as delete their account. Authentication is complete with password encryption. All updates and delete are functional but it is worth noting that deletions only set a flag to delete that entry, however, that entry behaves as if it had been deleted by no longer appearing to any user able to access it.</w:t>
-      </w:r>
-    </w:p>
-    <w:p/>
-    <w:p>
-      <w:r>
-        <w:t>5. Describe the features that are not yet working correctly.</w:t>
-      </w:r>
-    </w:p>
-    <w:p>
-      <w:pPr>
-        <w:ind w:firstLine="720"/>
-      </w:pPr>
-      <w:r>
-        <w:t>Registration is not yet complete but that is the only remaining piece of the project.</w:t>
-      </w:r>
-    </w:p>
-    <w:p/>
-    <w:p>
-      <w:r>
-        <w:t>6. Please select the category you feel best describes your assignment:</w:t>
-      </w:r>
-    </w:p>
-    <w:p>
-      <w:pPr>
+        <w:t>Everything is functional.</w:t>
+      </w:r>
+    </w:p>
+    <w:p>
+      <w:pPr>
+        <w:spacing w:after="0"/>
+      </w:pPr>
+    </w:p>
+    <w:p>
+      <w:pPr>
+        <w:spacing w:after="0"/>
+      </w:pPr>
+    </w:p>
+    <w:p>
+      <w:pPr>
+        <w:spacing w:after="0"/>
+      </w:pPr>
+      <w:r>
+        <w:t>--------------------------------</w:t>
+      </w:r>
+    </w:p>
+    <w:p>
+      <w:pPr>
+        <w:spacing w:after="0"/>
+      </w:pPr>
+      <w:r>
+        <w:t>Project Self-assessment</w:t>
+      </w:r>
+    </w:p>
+    <w:p>
+      <w:pPr>
+        <w:spacing w:after="0"/>
+      </w:pPr>
+      <w:r>
+        <w:t>--------------------------------</w:t>
+      </w:r>
+    </w:p>
+    <w:p>
+      <w:pPr>
+        <w:spacing w:after="0"/>
+      </w:pPr>
+    </w:p>
+    <w:p>
+      <w:pPr>
+        <w:spacing w:after="0"/>
+      </w:pPr>
+      <w:r>
+        <w:t>For each of the following requirements, please replace the "(YES/NO)" with either "YES" or "NO" as to whether or not your work met this requirement.</w:t>
+      </w:r>
+    </w:p>
+    <w:p>
+      <w:pPr>
+        <w:spacing w:after="0"/>
+      </w:pPr>
+    </w:p>
+    <w:p>
+      <w:pPr>
+        <w:spacing w:after="0"/>
+      </w:pPr>
+      <w:r>
+        <w:t>Requirements</w:t>
+      </w:r>
+    </w:p>
+    <w:p>
+      <w:pPr>
+        <w:spacing w:after="0"/>
+      </w:pPr>
+      <w:r>
+        <w:t>------------</w:t>
+      </w:r>
+    </w:p>
+    <w:p>
+      <w:pPr>
+        <w:spacing w:after="0"/>
+      </w:pPr>
+      <w:r>
+        <w:t>(</w:t>
+      </w:r>
+      <w:r>
+        <w:rPr>
+          <w:b/>
+          <w:bCs/>
+        </w:rPr>
+        <w:t>YES</w:t>
+      </w:r>
+      <w:r>
+        <w:t>) 1. Your web application is running in Heroku.</w:t>
+      </w:r>
+    </w:p>
+    <w:p>
+      <w:pPr>
+        <w:spacing w:after="0"/>
+      </w:pPr>
+      <w:r>
+        <w:t>(</w:t>
+      </w:r>
+      <w:r>
+        <w:rPr>
+          <w:b/>
+          <w:bCs/>
+        </w:rPr>
+        <w:t>YES</w:t>
+      </w:r>
+      <w:r>
+        <w:t>) 2. Your latest source code is in GitHub.</w:t>
+      </w:r>
+    </w:p>
+    <w:p>
+      <w:pPr>
+        <w:spacing w:after="0"/>
+      </w:pPr>
+      <w:r>
+        <w:t>(</w:t>
+      </w:r>
+      <w:r>
+        <w:rPr>
+          <w:b/>
+          <w:bCs/>
+        </w:rPr>
+        <w:t>YES</w:t>
+      </w:r>
+      <w:r>
+        <w:t>) 3. Your web application is hosted on Node.js.</w:t>
+      </w:r>
+    </w:p>
+    <w:p>
+      <w:pPr>
+        <w:spacing w:after="0"/>
+      </w:pPr>
+      <w:r>
+        <w:t>(</w:t>
+      </w:r>
+      <w:r>
+        <w:rPr>
+          <w:b/>
+          <w:bCs/>
+        </w:rPr>
+        <w:t>YES</w:t>
+      </w:r>
+      <w:r>
+        <w:t>) 4. Your web application exposes one or more web services in Node.js.</w:t>
+      </w:r>
+    </w:p>
+    <w:p>
+      <w:pPr>
+        <w:spacing w:after="0"/>
+      </w:pPr>
+      <w:r>
+        <w:t>(</w:t>
+      </w:r>
+      <w:r>
+        <w:rPr>
+          <w:b/>
+          <w:bCs/>
+        </w:rPr>
+        <w:t>YES</w:t>
+      </w:r>
+      <w:r>
+        <w:t>) 5. Your web application consumes one or more of your web services from the browser.</w:t>
+      </w:r>
+    </w:p>
+    <w:p>
+      <w:pPr>
+        <w:spacing w:after="0"/>
+      </w:pPr>
+      <w:r>
+        <w:t>(</w:t>
+      </w:r>
+      <w:r>
+        <w:rPr>
+          <w:b/>
+          <w:bCs/>
+        </w:rPr>
+        <w:t>YES</w:t>
+      </w:r>
+      <w:r>
+        <w:t>) 6. Your web application has a data layer of either a database or third-party web service.</w:t>
+      </w:r>
+    </w:p>
+    <w:p>
+      <w:pPr>
+        <w:spacing w:after="0"/>
+      </w:pPr>
+    </w:p>
+    <w:p>
+      <w:pPr>
+        <w:spacing w:after="0"/>
+      </w:pPr>
+      <w:r>
+        <w:lastRenderedPageBreak/>
+        <w:t>For each of the following criteria, please replace the "(1-5)" with either the "1", "2", "3", "4", or "5" category you feel best describes your work.</w:t>
+      </w:r>
+    </w:p>
+    <w:p>
+      <w:pPr>
+        <w:spacing w:after="0"/>
+      </w:pPr>
+    </w:p>
+    <w:p>
+      <w:pPr>
+        <w:spacing w:after="0"/>
+      </w:pPr>
+      <w:r>
+        <w:t>Categories</w:t>
+      </w:r>
+    </w:p>
+    <w:p>
+      <w:pPr>
+        <w:spacing w:after="0"/>
+      </w:pPr>
+      <w:r>
+        <w:t>----------</w:t>
+      </w:r>
+    </w:p>
+    <w:p>
+      <w:pPr>
+        <w:spacing w:after="0"/>
         <w:rPr>
           <w:b/>
           <w:bCs/>
@@ -117,32 +390,126 @@
         <w:t>5 - Shows creativity and excels above and beyond requirements</w:t>
       </w:r>
     </w:p>
-    <w:p/>
-    <w:p>
-      <w:r>
-        <w:t>7. Provide a brief justification (1-2 sentences) for selecting that category.</w:t>
-      </w:r>
-    </w:p>
-    <w:p>
-      <w:r>
-        <w:tab/>
-        <w:t xml:space="preserve">The user interface looks decent, and is the best that I can reasonably do without spending far too much time on it. Encryption in functional and the project shows what my knowledge indicates as </w:t>
-      </w:r>
-      <w:r>
-        <w:lastRenderedPageBreak/>
-        <w:t>good design. If I am mistaken with design being good please tell me so that I can restructure the project to be in line with current web application development practices.</w:t>
-      </w:r>
-    </w:p>
-    <w:p/>
-    <w:p>
-      <w:r>
-        <w:t>8. Please list any questions you have for the instructor regarding this assignment or this week's topic.</w:t>
-      </w:r>
-    </w:p>
-    <w:p>
-      <w:r>
-        <w:tab/>
-        <w:t>None.</w:t>
+    <w:p>
+      <w:pPr>
+        <w:spacing w:after="0"/>
+      </w:pPr>
+    </w:p>
+    <w:p>
+      <w:pPr>
+        <w:spacing w:after="0"/>
+      </w:pPr>
+      <w:r>
+        <w:t>Criteria</w:t>
+      </w:r>
+    </w:p>
+    <w:p>
+      <w:pPr>
+        <w:spacing w:after="0"/>
+      </w:pPr>
+      <w:r>
+        <w:t>----------</w:t>
+      </w:r>
+    </w:p>
+    <w:p>
+      <w:pPr>
+        <w:spacing w:after="0"/>
+      </w:pPr>
+      <w:r>
+        <w:t>(</w:t>
+      </w:r>
+      <w:r>
+        <w:t>3</w:t>
+      </w:r>
+      <w:r>
+        <w:t>) 1. Professional look and feel.</w:t>
+      </w:r>
+    </w:p>
+    <w:p>
+      <w:pPr>
+        <w:spacing w:after="0"/>
+      </w:pPr>
+      <w:r>
+        <w:t>(5) 2. Accomplishes a meaningful/interesting task.</w:t>
+      </w:r>
+    </w:p>
+    <w:p>
+      <w:pPr>
+        <w:spacing w:after="0"/>
+      </w:pPr>
+      <w:r>
+        <w:t>(5) 3. Demonstrates skill with HTML, CSS, and JavaScript.</w:t>
+      </w:r>
+    </w:p>
+    <w:p>
+      <w:pPr>
+        <w:spacing w:after="0"/>
+      </w:pPr>
+      <w:r>
+        <w:t>(5) 4. Demonstrates skill with Node.js.</w:t>
+      </w:r>
+    </w:p>
+    <w:p>
+      <w:pPr>
+        <w:spacing w:after="0"/>
+      </w:pPr>
+      <w:r>
+        <w:t>(5) 5. Demonstrates skill with Express.</w:t>
+      </w:r>
+    </w:p>
+    <w:p>
+      <w:pPr>
+        <w:spacing w:after="0"/>
+      </w:pPr>
+      <w:r>
+        <w:t>(5) 6. Demonstrates skill with web services.</w:t>
+      </w:r>
+    </w:p>
+    <w:p>
+      <w:pPr>
+        <w:spacing w:after="0"/>
+      </w:pPr>
+      <w:r>
+        <w:t>(5) 7. Demonstrates skill with client/server communication.</w:t>
+      </w:r>
+    </w:p>
+    <w:p>
+      <w:pPr>
+        <w:spacing w:after="0"/>
+      </w:pPr>
+      <w:r>
+        <w:t>(5) 8. Overall project evaluation.</w:t>
+      </w:r>
+    </w:p>
+    <w:p>
+      <w:pPr>
+        <w:spacing w:after="0"/>
+      </w:pPr>
+    </w:p>
+    <w:p>
+      <w:pPr>
+        <w:spacing w:after="0"/>
+      </w:pPr>
+      <w:r>
+        <w:t>9. Finally, please provide an overall description/justification of the categories you selected.</w:t>
+      </w:r>
+    </w:p>
+    <w:p>
+      <w:pPr>
+        <w:spacing w:after="0"/>
+        <w:ind w:left="720" w:firstLine="720"/>
+      </w:pPr>
+      <w:r>
+        <w:t>I did the very best that I knew how to do when developing this project. I did my best to learn and implement current design practices for web development and tried to find the best solutions I could to a given problem. I tried to make my code easy to follow and readable and well as simple yet elegant. A great deal of thought and design went into each aspect of the project in order to ensure that it performed tasks quickly and correctly.</w:t>
+      </w:r>
+    </w:p>
+    <w:p>
+      <w:pPr>
+        <w:spacing w:after="0"/>
+        <w:ind w:left="720" w:firstLine="720"/>
+      </w:pPr>
+      <w:r>
+        <w:t>As far as professional look and feel goes, I would rate the effort I took to design the UI as a 5, however, I am not a skilled graphic designer therefore the visuals are a bit lacking. That being said, all-in-all the project is completed well and works exactly as intended.</w:t>
       </w:r>
       <w:bookmarkStart w:id="0" w:name="_GoBack"/>
       <w:bookmarkEnd w:id="0"/>

</xml_diff>

<commit_message>
Making sure that everything is updated correctly and updating Ponder14 Reflection
</commit_message>
<xml_diff>
--- a/ponder_modules/Ponder14/Ponder14 Reflection.docx
+++ b/ponder_modules/Ponder14/Ponder14 Reflection.docx
@@ -27,36 +27,42 @@
         <w:t>2. Copy and paste the URL for your web application (if applicable):</w:t>
       </w:r>
     </w:p>
+    <w:bookmarkStart w:id="0" w:name="_GoBack"/>
+    <w:bookmarkEnd w:id="0"/>
+    <w:p>
+      <w:r>
+        <w:fldChar w:fldCharType="begin"/>
+      </w:r>
+      <w:r>
+        <w:instrText xml:space="preserve"> HYPERLINK "</w:instrText>
+      </w:r>
+      <w:r>
+        <w:instrText>http://mahogany-bellybutton.herokuapp.com/ponder14/</w:instrText>
+      </w:r>
+      <w:r>
+        <w:instrText xml:space="preserve">" </w:instrText>
+      </w:r>
+      <w:r>
+        <w:fldChar w:fldCharType="separate"/>
+      </w:r>
+      <w:r>
+        <w:rPr>
+          <w:rStyle w:val="Hyperlink"/>
+        </w:rPr>
+        <w:t>http://mahogany-bellybutton.herokuapp.com/ponder14/</w:t>
+      </w:r>
+      <w:r>
+        <w:fldChar w:fldCharType="end"/>
+      </w:r>
+    </w:p>
+    <w:p/>
+    <w:p>
+      <w:r>
+        <w:t>3. Copy and paste the URL for your source code repository (e.g., GitHub):</w:t>
+      </w:r>
+    </w:p>
     <w:p>
       <w:hyperlink r:id="rId4" w:history="1">
-        <w:r>
-          <w:rPr>
-            <w:rStyle w:val="Hyperlink"/>
-          </w:rPr>
-          <w:t>http://mahogany-bellybutton.herokuapp.com/ponder1</w:t>
-        </w:r>
-        <w:r>
-          <w:rPr>
-            <w:rStyle w:val="Hyperlink"/>
-          </w:rPr>
-          <w:t>2</w:t>
-        </w:r>
-        <w:r>
-          <w:rPr>
-            <w:rStyle w:val="Hyperlink"/>
-          </w:rPr>
-          <w:t>/</w:t>
-        </w:r>
-      </w:hyperlink>
-    </w:p>
-    <w:p/>
-    <w:p>
-      <w:r>
-        <w:t>3. Copy and paste the URL for your source code repository (e.g., GitHub):</w:t>
-      </w:r>
-    </w:p>
-    <w:p>
-      <w:hyperlink r:id="rId5" w:history="1">
         <w:r>
           <w:rPr>
             <w:rStyle w:val="Hyperlink"/>
@@ -74,12 +80,7 @@
     <w:p>
       <w:r>
         <w:tab/>
-      </w:r>
-      <w:r>
-        <w:t xml:space="preserve">I completed both the inbox and outbox from end-to-end. A user will be able to view all messages they have received as well as any they have sent. Also, contacts have been completed and a user may view and search for other contacts to add on the site. Information about the currently logged in user is also retrieved to update the navbar to reflect this information. </w:t>
-      </w:r>
-      <w:r>
-        <w:t>A user may modify their current password, email and name as well as delete their account. Authentication is complete with password encryption. All updates and delete are functional but it is worth noting that deletions only set a flag to delete that entry, however, that entry behaves as if it had been deleted by no longer appearing to any user able to access it.</w:t>
+        <w:t>I completed both the inbox and outbox from end-to-end. A user will be able to view all messages they have received as well as any they have sent. Also, contacts have been completed and a user may view and search for other contacts to add on the site. Information about the currently logged in user is also retrieved to update the navbar to reflect this information. A user may modify their current password, email and name as well as delete their account. Authentication is complete with password encryption. All updates and delete are functional but it is worth noting that deletions only set a flag to delete that entry, however, that entry behaves as if it had been deleted by no longer appearing to any user able to access it.</w:t>
       </w:r>
     </w:p>
     <w:p/>
@@ -144,8 +145,6 @@
         <w:tab/>
         <w:t>None.</w:t>
       </w:r>
-      <w:bookmarkStart w:id="0" w:name="_GoBack"/>
-      <w:bookmarkEnd w:id="0"/>
     </w:p>
     <w:sectPr>
       <w:pgSz w:w="12240" w:h="15840"/>

</xml_diff>